<commit_message>
Updated agenda with the minutes for todays meeting
</commit_message>
<xml_diff>
--- a/Meeting Notes/Internal Meetings/Agenda 1-12-23.docx
+++ b/Meeting Notes/Internal Meetings/Agenda 1-12-23.docx
@@ -6,54 +6,306 @@
       <w:r>
         <w:t xml:space="preserve">Agenda </w:t>
       </w:r>
+      <w:r>
+        <w:t>– Meeting minutes</w:t>
+      </w:r>
     </w:p>
     <w:p>
       <w:r>
         <w:t>1/12/23</w:t>
       </w:r>
     </w:p>
+    <w:p>
+      <w:pPr>
+        <w:rPr>
+          <w:b/>
+          <w:bCs/>
+        </w:rPr>
+      </w:pPr>
+      <w:r>
+        <w:rPr>
+          <w:b/>
+          <w:bCs/>
+        </w:rPr>
+        <w:t xml:space="preserve">Progress updates &lt; </w:t>
+      </w:r>
+      <w:r>
+        <w:rPr>
+          <w:b/>
+          <w:bCs/>
+        </w:rPr>
+        <w:t>5</w:t>
+      </w:r>
+      <w:r>
+        <w:rPr>
+          <w:b/>
+          <w:bCs/>
+        </w:rPr>
+        <w:t>mins</w:t>
+      </w:r>
+    </w:p>
+    <w:p>
+      <w:r>
+        <w:t>Nothing Really to show so far</w:t>
+      </w:r>
+    </w:p>
+    <w:p>
+      <w:r>
+        <w:t>Plan on working over the weekend</w:t>
+      </w:r>
+    </w:p>
     <w:p/>
     <w:p>
-      <w:r>
-        <w:t xml:space="preserve">Progress updates &lt; </w:t>
-      </w:r>
-      <w:r>
+      <w:pPr>
+        <w:rPr>
+          <w:b/>
+          <w:bCs/>
+        </w:rPr>
+      </w:pPr>
+      <w:r>
+        <w:rPr>
+          <w:b/>
+          <w:bCs/>
+        </w:rPr>
+        <w:t>What we learned from meeting with the client</w:t>
+      </w:r>
+      <w:r>
+        <w:rPr>
+          <w:b/>
+          <w:bCs/>
+        </w:rPr>
+        <w:t xml:space="preserve"> (Monday follow up)</w:t>
+      </w:r>
+      <w:r>
+        <w:rPr>
+          <w:b/>
+          <w:bCs/>
+        </w:rPr>
+        <w:t xml:space="preserve"> &lt; </w:t>
+      </w:r>
+      <w:r>
+        <w:rPr>
+          <w:b/>
+          <w:bCs/>
+        </w:rPr>
+        <w:t>30</w:t>
+      </w:r>
+      <w:r>
+        <w:rPr>
+          <w:b/>
+          <w:bCs/>
+        </w:rPr>
+        <w:t>mins</w:t>
+      </w:r>
+    </w:p>
+    <w:p>
+      <w:r>
+        <w:t>Phone app</w:t>
+      </w:r>
+      <w:r>
+        <w:t>:</w:t>
+      </w:r>
+      <w:r>
+        <w:t xml:space="preserve"> for tracking the order</w:t>
+      </w:r>
+    </w:p>
+    <w:p>
+      <w:r>
+        <w:t>Phone app</w:t>
+      </w:r>
+      <w:r>
+        <w:t>:</w:t>
+      </w:r>
+      <w:r>
+        <w:t xml:space="preserve"> will be able to accept orders</w:t>
+      </w:r>
+      <w:r>
+        <w:t>, show the driver the route (map interface) and show what package goes where</w:t>
+      </w:r>
+    </w:p>
+    <w:p>
+      <w:r>
+        <w:t xml:space="preserve">Desktop app: </w:t>
+      </w:r>
+      <w:r>
+        <w:t>manages both vehicles and order, and gives a route to the orders</w:t>
+      </w:r>
+      <w:r>
+        <w:t xml:space="preserve"> </w:t>
+      </w:r>
+    </w:p>
+    <w:p>
+      <w:r>
+        <w:t>Research</w:t>
+      </w:r>
+      <w:r>
+        <w:t>:</w:t>
+      </w:r>
+      <w:r>
+        <w:t xml:space="preserve"> DOT vehicles</w:t>
+      </w:r>
+      <w:r>
+        <w:t xml:space="preserve"> to figure out volume </w:t>
+      </w:r>
+      <w:proofErr w:type="gramStart"/>
+      <w:r>
+        <w:t>the</w:t>
+      </w:r>
+      <w:proofErr w:type="gramEnd"/>
+      <w:r>
+        <w:t xml:space="preserve"> can carry</w:t>
+      </w:r>
+    </w:p>
+    <w:p>
+      <w:r>
+        <w:t>Use Google maps to get route data</w:t>
+      </w:r>
+    </w:p>
+    <w:p>
+      <w:r>
+        <w:t>Security – google oAuth</w:t>
+      </w:r>
+    </w:p>
+    <w:p>
+      <w:r>
+        <w:t>Optimization: driver should be hauling both ways not driving with an empty truck if possible</w:t>
+      </w:r>
+      <w:r>
+        <w:t xml:space="preserve"> and batch orders</w:t>
+      </w:r>
+    </w:p>
+    <w:p>
+      <w:r>
+        <w:t>Language: React Native Xpo</w:t>
+      </w:r>
+      <w:r>
+        <w:t xml:space="preserve"> or </w:t>
+      </w:r>
+      <w:r>
+        <w:t>React Native Js</w:t>
+      </w:r>
+      <w:r>
+        <w:t xml:space="preserve"> or Node js</w:t>
+      </w:r>
+      <w:r>
+        <w:t xml:space="preserve"> (Because this is what the client wants)</w:t>
+      </w:r>
+    </w:p>
+    <w:p>
+      <w:r>
+        <w:t>APIs: Google Maps Api, security api</w:t>
+      </w:r>
+      <w:r>
+        <w:t xml:space="preserve"> </w:t>
+      </w:r>
+    </w:p>
+    <w:p>
+      <w:r>
+        <w:t>Backend: mongo db or sql</w:t>
+      </w:r>
+      <w:r>
+        <w:t xml:space="preserve"> </w:t>
+      </w:r>
+    </w:p>
+    <w:p>
+      <w:r>
+        <w:t>Quarkus or springboot?</w:t>
+      </w:r>
+    </w:p>
+    <w:p/>
+    <w:p>
+      <w:pPr>
+        <w:rPr>
+          <w:b/>
+          <w:bCs/>
+        </w:rPr>
+      </w:pPr>
+      <w:r>
+        <w:rPr>
+          <w:b/>
+          <w:bCs/>
+        </w:rPr>
+        <w:t>Expected difficulties &lt; 5 mins</w:t>
+      </w:r>
+    </w:p>
+    <w:p>
+      <w:r>
+        <w:t>SRS might not be up the client’s specifications because we couldn’t hear him for half of the meeting</w:t>
+      </w:r>
+    </w:p>
+    <w:p/>
+    <w:p>
+      <w:pPr>
+        <w:rPr>
+          <w:b/>
+          <w:bCs/>
+        </w:rPr>
+      </w:pPr>
+      <w:r>
+        <w:rPr>
+          <w:b/>
+          <w:bCs/>
+        </w:rPr>
+        <w:t xml:space="preserve">Plan until next meeting &lt; </w:t>
+      </w:r>
+      <w:r>
+        <w:rPr>
+          <w:b/>
+          <w:bCs/>
+        </w:rPr>
         <w:t>5</w:t>
       </w:r>
       <w:r>
-        <w:t>mins</w:t>
+        <w:rPr>
+          <w:b/>
+          <w:bCs/>
+        </w:rPr>
+        <w:t xml:space="preserve"> mins</w:t>
+      </w:r>
+    </w:p>
+    <w:p>
+      <w:r>
+        <w:rPr>
+          <w:b/>
+          <w:bCs/>
+        </w:rPr>
+        <w:t>-</w:t>
+      </w:r>
+      <w:r>
+        <w:t>Write SRS for next meeti</w:t>
+      </w:r>
+      <w:r>
+        <w:t>ng</w:t>
+      </w:r>
+      <w:r>
+        <w:t xml:space="preserve"> (atleast a rough draft)</w:t>
+      </w:r>
+    </w:p>
+    <w:p>
+      <w:r>
+        <w:t>Research what Quarkus and SpringBoot are and how they fit into the project</w:t>
+      </w:r>
+    </w:p>
+    <w:p>
+      <w:r>
+        <w:t>Research what backend we want to use and why</w:t>
+      </w:r>
+    </w:p>
+    <w:p>
+      <w:r>
+        <w:t>Research what language we want to use and why</w:t>
+      </w:r>
+    </w:p>
+    <w:p>
+      <w:r>
+        <w:lastRenderedPageBreak/>
+        <w:t>Write down any questions we come across when w</w:t>
+      </w:r>
+      <w:r>
+        <w:t>riting the SRS</w:t>
       </w:r>
     </w:p>
     <w:p/>
-    <w:p>
-      <w:r>
-        <w:t xml:space="preserve">What we learned from meeting with the client &lt; </w:t>
-      </w:r>
-      <w:r>
-        <w:t>15</w:t>
-      </w:r>
-      <w:r>
-        <w:t>mins</w:t>
-      </w:r>
-    </w:p>
-    <w:p/>
-    <w:p>
-      <w:r>
-        <w:t>Expected difficulties &lt; 5 mins</w:t>
-      </w:r>
-    </w:p>
-    <w:p/>
-    <w:p>
-      <w:r>
-        <w:t xml:space="preserve">Plan until next meeting &lt; </w:t>
-      </w:r>
-      <w:r>
-        <w:t>5</w:t>
-      </w:r>
-      <w:r>
-        <w:t xml:space="preserve"> mins</w:t>
-      </w:r>
-    </w:p>
     <w:p/>
     <w:p/>
     <w:p/>
@@ -66,6 +318,126 @@
     </w:sectPr>
   </w:body>
 </w:document>
+</file>
+
+<file path=word/numbering.xml><?xml version="1.0" encoding="utf-8"?>
+<w:numbering xmlns:wpc="http://schemas.microsoft.com/office/word/2010/wordprocessingCanvas" xmlns:cx="http://schemas.microsoft.com/office/drawing/2014/chartex" xmlns:cx1="http://schemas.microsoft.com/office/drawing/2015/9/8/chartex" xmlns:cx2="http://schemas.microsoft.com/office/drawing/2015/10/21/chartex" xmlns:cx3="http://schemas.microsoft.com/office/drawing/2016/5/9/chartex" xmlns:cx4="http://schemas.microsoft.com/office/drawing/2016/5/10/chartex" xmlns:cx5="http://schemas.microsoft.com/office/drawing/2016/5/11/chartex" xmlns:cx6="http://schemas.microsoft.com/office/drawing/2016/5/12/chartex" xmlns:cx7="http://schemas.microsoft.com/office/drawing/2016/5/13/chartex" xmlns:cx8="http://schemas.microsoft.com/office/drawing/2016/5/14/chartex" xmlns:mc="http://schemas.openxmlformats.org/markup-compatibility/2006" xmlns:aink="http://schemas.microsoft.com/office/drawing/2016/ink" xmlns:am3d="http://schemas.microsoft.com/office/drawing/2017/model3d" xmlns:o="urn:schemas-microsoft-com:office:office" xmlns:oel="http://schemas.microsoft.com/office/2019/extlst" xmlns:r="http://schemas.openxmlformats.org/officeDocument/2006/relationships" xmlns:m="http://schemas.openxmlformats.org/officeDocument/2006/math" xmlns:v="urn:schemas-microsoft-com:vml" xmlns:wp14="http://schemas.microsoft.com/office/word/2010/wordprocessingDrawing" xmlns:wp="http://schemas.openxmlformats.org/drawingml/2006/wordprocessingDrawing" xmlns:w10="urn:schemas-microsoft-com:office:word" xmlns:w="http://schemas.openxmlformats.org/wordprocessingml/2006/main" xmlns:w14="http://schemas.microsoft.com/office/word/2010/wordml" xmlns:w15="http://schemas.microsoft.com/office/word/2012/wordml" xmlns:w16cex="http://schemas.microsoft.com/office/word/2018/wordml/cex" xmlns:w16cid="http://schemas.microsoft.com/office/word/2016/wordml/cid" xmlns:w16="http://schemas.microsoft.com/office/word/2018/wordml" xmlns:w16sdtdh="http://schemas.microsoft.com/office/word/2020/wordml/sdtdatahash" xmlns:w16se="http://schemas.microsoft.com/office/word/2015/wordml/symex" xmlns:wpg="http://schemas.microsoft.com/office/word/2010/wordprocessingGroup" xmlns:wpi="http://schemas.microsoft.com/office/word/2010/wordprocessingInk" xmlns:wne="http://schemas.microsoft.com/office/word/2006/wordml" xmlns:wps="http://schemas.microsoft.com/office/word/2010/wordprocessingShape" mc:Ignorable="w14 w15 w16se w16cid w16 w16cex w16sdtdh wp14">
+  <w:abstractNum w:abstractNumId="0" w15:restartNumberingAfterBreak="0">
+    <w:nsid w:val="0A895645"/>
+    <w:multiLevelType w:val="hybridMultilevel"/>
+    <w:tmpl w:val="579EB33E"/>
+    <w:lvl w:ilvl="0" w:tplc="D41840F4">
+      <w:numFmt w:val="bullet"/>
+      <w:lvlText w:val="-"/>
+      <w:lvlJc w:val="left"/>
+      <w:pPr>
+        <w:ind w:left="720" w:hanging="360"/>
+      </w:pPr>
+      <w:rPr>
+        <w:rFonts w:ascii="Calibri" w:eastAsiaTheme="minorHAnsi" w:hAnsi="Calibri" w:cs="Calibri" w:hint="default"/>
+      </w:rPr>
+    </w:lvl>
+    <w:lvl w:ilvl="1" w:tplc="04090003" w:tentative="1">
+      <w:start w:val="1"/>
+      <w:numFmt w:val="bullet"/>
+      <w:lvlText w:val="o"/>
+      <w:lvlJc w:val="left"/>
+      <w:pPr>
+        <w:ind w:left="1440" w:hanging="360"/>
+      </w:pPr>
+      <w:rPr>
+        <w:rFonts w:ascii="Courier New" w:hAnsi="Courier New" w:cs="Courier New" w:hint="default"/>
+      </w:rPr>
+    </w:lvl>
+    <w:lvl w:ilvl="2" w:tplc="04090005" w:tentative="1">
+      <w:start w:val="1"/>
+      <w:numFmt w:val="bullet"/>
+      <w:lvlText w:val=""/>
+      <w:lvlJc w:val="left"/>
+      <w:pPr>
+        <w:ind w:left="2160" w:hanging="360"/>
+      </w:pPr>
+      <w:rPr>
+        <w:rFonts w:ascii="Wingdings" w:hAnsi="Wingdings" w:hint="default"/>
+      </w:rPr>
+    </w:lvl>
+    <w:lvl w:ilvl="3" w:tplc="04090001" w:tentative="1">
+      <w:start w:val="1"/>
+      <w:numFmt w:val="bullet"/>
+      <w:lvlText w:val=""/>
+      <w:lvlJc w:val="left"/>
+      <w:pPr>
+        <w:ind w:left="2880" w:hanging="360"/>
+      </w:pPr>
+      <w:rPr>
+        <w:rFonts w:ascii="Symbol" w:hAnsi="Symbol" w:hint="default"/>
+      </w:rPr>
+    </w:lvl>
+    <w:lvl w:ilvl="4" w:tplc="04090003" w:tentative="1">
+      <w:start w:val="1"/>
+      <w:numFmt w:val="bullet"/>
+      <w:lvlText w:val="o"/>
+      <w:lvlJc w:val="left"/>
+      <w:pPr>
+        <w:ind w:left="3600" w:hanging="360"/>
+      </w:pPr>
+      <w:rPr>
+        <w:rFonts w:ascii="Courier New" w:hAnsi="Courier New" w:cs="Courier New" w:hint="default"/>
+      </w:rPr>
+    </w:lvl>
+    <w:lvl w:ilvl="5" w:tplc="04090005" w:tentative="1">
+      <w:start w:val="1"/>
+      <w:numFmt w:val="bullet"/>
+      <w:lvlText w:val=""/>
+      <w:lvlJc w:val="left"/>
+      <w:pPr>
+        <w:ind w:left="4320" w:hanging="360"/>
+      </w:pPr>
+      <w:rPr>
+        <w:rFonts w:ascii="Wingdings" w:hAnsi="Wingdings" w:hint="default"/>
+      </w:rPr>
+    </w:lvl>
+    <w:lvl w:ilvl="6" w:tplc="04090001" w:tentative="1">
+      <w:start w:val="1"/>
+      <w:numFmt w:val="bullet"/>
+      <w:lvlText w:val=""/>
+      <w:lvlJc w:val="left"/>
+      <w:pPr>
+        <w:ind w:left="5040" w:hanging="360"/>
+      </w:pPr>
+      <w:rPr>
+        <w:rFonts w:ascii="Symbol" w:hAnsi="Symbol" w:hint="default"/>
+      </w:rPr>
+    </w:lvl>
+    <w:lvl w:ilvl="7" w:tplc="04090003" w:tentative="1">
+      <w:start w:val="1"/>
+      <w:numFmt w:val="bullet"/>
+      <w:lvlText w:val="o"/>
+      <w:lvlJc w:val="left"/>
+      <w:pPr>
+        <w:ind w:left="5760" w:hanging="360"/>
+      </w:pPr>
+      <w:rPr>
+        <w:rFonts w:ascii="Courier New" w:hAnsi="Courier New" w:cs="Courier New" w:hint="default"/>
+      </w:rPr>
+    </w:lvl>
+    <w:lvl w:ilvl="8" w:tplc="04090005" w:tentative="1">
+      <w:start w:val="1"/>
+      <w:numFmt w:val="bullet"/>
+      <w:lvlText w:val=""/>
+      <w:lvlJc w:val="left"/>
+      <w:pPr>
+        <w:ind w:left="6480" w:hanging="360"/>
+      </w:pPr>
+      <w:rPr>
+        <w:rFonts w:ascii="Wingdings" w:hAnsi="Wingdings" w:hint="default"/>
+      </w:rPr>
+    </w:lvl>
+  </w:abstractNum>
+  <w:num w:numId="1" w16cid:durableId="641426110">
+    <w:abstractNumId w:val="0"/>
+  </w:num>
+</w:numbering>
 </file>
 
 <file path=word/styles.xml><?xml version="1.0" encoding="utf-8"?>
@@ -494,6 +866,17 @@
     <w:semiHidden/>
     <w:unhideWhenUsed/>
   </w:style>
+  <w:style w:type="paragraph" w:styleId="ListParagraph">
+    <w:name w:val="List Paragraph"/>
+    <w:basedOn w:val="Normal"/>
+    <w:uiPriority w:val="34"/>
+    <w:qFormat/>
+    <w:rsid w:val="00B67BA0"/>
+    <w:pPr>
+      <w:ind w:left="720"/>
+      <w:contextualSpacing/>
+    </w:pPr>
+  </w:style>
 </w:styles>
 </file>
 

</xml_diff>